<commit_message>
fixed an error in the code
</commit_message>
<xml_diff>
--- a/Q1-Q2/tools.docx
+++ b/Q1-Q2/tools.docx
@@ -3184,13 +3184,48 @@
       <w:r>
         <w:rPr>
           <w:rFonts w:ascii="Consolas" w:eastAsia="Times New Roman" w:hAnsi="Consolas" w:cs="Times New Roman"/>
+          <w:color w:val="00CED1"/>
+          <w:kern w:val="0"/>
+          <w:sz w:val="21"/>
+          <w:szCs w:val="21"/>
+          <w14:ligatures w14:val="none"/>
+        </w:rPr>
+        <w:t>len</w:t>
+      </w:r>
+      <w:r>
+        <w:rPr>
+          <w:rFonts w:ascii="Consolas" w:eastAsia="Times New Roman" w:hAnsi="Consolas" w:cs="Times New Roman"/>
+          <w:color w:val="44425E"/>
+          <w:kern w:val="0"/>
+          <w:sz w:val="21"/>
+          <w:szCs w:val="21"/>
+          <w14:ligatures w14:val="none"/>
+        </w:rPr>
+        <w:t>(d)</w:t>
+      </w:r>
+      <w:r>
+        <w:rPr>
+          <w:rFonts w:ascii="Consolas" w:eastAsia="Times New Roman" w:hAnsi="Consolas" w:cs="Times New Roman"/>
+          <w:b/>
+          <w:bCs/>
+          <w:color w:val="FF3399"/>
+          <w:kern w:val="0"/>
+          <w:sz w:val="21"/>
+          <w:szCs w:val="21"/>
+          <w14:ligatures w14:val="none"/>
+        </w:rPr>
+        <w:t>+</w:t>
+      </w:r>
+      <w:r>
+        <w:rPr>
+          <w:rFonts w:ascii="Consolas" w:eastAsia="Times New Roman" w:hAnsi="Consolas" w:cs="Times New Roman"/>
           <w:color w:val="CC66FF"/>
           <w:kern w:val="0"/>
           <w:sz w:val="21"/>
           <w:szCs w:val="21"/>
           <w14:ligatures w14:val="none"/>
         </w:rPr>
-        <w:t>4</w:t>
+        <w:t>1</w:t>
       </w:r>
       <w:r>
         <w:rPr>
@@ -12975,31 +13010,7 @@
           <w:szCs w:val="28"/>
           <w:lang w:bidi="ar-EG"/>
         </w:rPr>
-        <w:t xml:space="preserve">Visited </w:t>
-      </w:r>
-      <w:r>
-        <w:rPr>
-          <w:sz w:val="28"/>
-          <w:szCs w:val="28"/>
-          <w:lang w:bidi="ar-EG"/>
-        </w:rPr>
-        <w:t xml:space="preserve">= </w:t>
-      </w:r>
-      <w:r>
-        <w:rPr>
-          <w:sz w:val="28"/>
-          <w:szCs w:val="28"/>
-          <w:lang w:bidi="ar-EG"/>
-        </w:rPr>
-        <w:t>p8,p5</w:t>
-      </w:r>
-      <w:r>
-        <w:rPr>
-          <w:sz w:val="28"/>
-          <w:szCs w:val="28"/>
-          <w:lang w:bidi="ar-EG"/>
-        </w:rPr>
-        <w:t>,p6</w:t>
+        <w:t>Visited = p8,p5,p6</w:t>
       </w:r>
     </w:p>
     <w:p>
@@ -13066,15 +13077,7 @@
           <w:szCs w:val="28"/>
           <w:lang w:bidi="ar-EG"/>
         </w:rPr>
-        <w:t>Visited = p8,p5,p6</w:t>
-      </w:r>
-      <w:r>
-        <w:rPr>
-          <w:sz w:val="28"/>
-          <w:szCs w:val="28"/>
-          <w:lang w:bidi="ar-EG"/>
-        </w:rPr>
-        <w:t>,p7</w:t>
+        <w:t>Visited = p8,p5,p6,p7</w:t>
       </w:r>
     </w:p>
     <w:p>
@@ -13140,15 +13143,7 @@
           <w:szCs w:val="28"/>
           <w:lang w:bidi="ar-EG"/>
         </w:rPr>
-        <w:t>Visited = p8,p5,p6</w:t>
-      </w:r>
-      <w:r>
-        <w:rPr>
-          <w:sz w:val="28"/>
-          <w:szCs w:val="28"/>
-          <w:lang w:bidi="ar-EG"/>
-        </w:rPr>
-        <w:t>,p7,p4</w:t>
+        <w:t>Visited = p8,p5,p6,p7,p4</w:t>
       </w:r>
     </w:p>
     <w:p>
@@ -13214,15 +13209,7 @@
           <w:szCs w:val="28"/>
           <w:lang w:bidi="ar-EG"/>
         </w:rPr>
-        <w:t>Visited = p8,p5,p6,p7,p4</w:t>
-      </w:r>
-      <w:r>
-        <w:rPr>
-          <w:sz w:val="28"/>
-          <w:szCs w:val="28"/>
-          <w:lang w:bidi="ar-EG"/>
-        </w:rPr>
-        <w:t>,p3</w:t>
+        <w:t>Visited = p8,p5,p6,p7,p4,p3</w:t>
       </w:r>
     </w:p>
     <w:p>
@@ -13288,15 +13275,7 @@
           <w:szCs w:val="28"/>
           <w:lang w:bidi="ar-EG"/>
         </w:rPr>
-        <w:t>Visited = p8,p5,p6,p7,p4,p3</w:t>
-      </w:r>
-      <w:r>
-        <w:rPr>
-          <w:sz w:val="28"/>
-          <w:szCs w:val="28"/>
-          <w:lang w:bidi="ar-EG"/>
-        </w:rPr>
-        <w:t>,p2</w:t>
+        <w:t>Visited = p8,p5,p6,p7,p4,p3,p2</w:t>
       </w:r>
     </w:p>
     <w:p>
@@ -13370,15 +13349,7 @@
           <w:szCs w:val="28"/>
           <w:lang w:bidi="ar-EG"/>
         </w:rPr>
-        <w:t>Visited = p8,p5,p6,p7,p4,p3</w:t>
-      </w:r>
-      <w:r>
-        <w:rPr>
-          <w:sz w:val="28"/>
-          <w:szCs w:val="28"/>
-          <w:lang w:bidi="ar-EG"/>
-        </w:rPr>
-        <w:t>,p2,p1</w:t>
+        <w:t>Visited = p8,p5,p6,p7,p4,p3,p2,p1</w:t>
       </w:r>
     </w:p>
     <w:p>

</xml_diff>